<commit_message>
change step 2 in handout
</commit_message>
<xml_diff>
--- a/2016_fall_lab4_material/lab4_handout_fall2016.docx
+++ b/2016_fall_lab4_material/lab4_handout_fall2016.docx
@@ -3206,7 +3206,18 @@
           <w:szCs w:val="22"/>
           <w:lang w:eastAsia="zh-CN"/>
         </w:rPr>
-        <w:t>[Step 2</w:t>
+        <w:t xml:space="preserve">[Step </w:t>
+      </w:r>
+      <w:r>
+        <w:rPr>
+          <w:rFonts w:asciiTheme="minorHAnsi" w:eastAsia="宋体" w:hAnsiTheme="minorHAnsi"/>
+          <w:b/>
+          <w:kern w:val="0"/>
+          <w:sz w:val="22"/>
+          <w:szCs w:val="22"/>
+          <w:lang w:eastAsia="zh-CN"/>
+        </w:rPr>
+        <w:t>2</w:t>
       </w:r>
       <w:r>
         <w:rPr>
@@ -3311,6 +3322,16 @@
         </w:rPr>
         <w:t xml:space="preserve">workflow. </w:t>
       </w:r>
+      <w:r>
+        <w:rPr>
+          <w:rFonts w:asciiTheme="minorHAnsi" w:hAnsiTheme="minorHAnsi"/>
+          <w:sz w:val="22"/>
+          <w:szCs w:val="22"/>
+        </w:rPr>
+        <w:t>Please change the “username”, “pwd” and “dbname” in all the 3 PHP files to your own CS account name, CS password and CS database name.</w:t>
+      </w:r>
+      <w:bookmarkStart w:id="0" w:name="_GoBack"/>
+      <w:bookmarkEnd w:id="0"/>
     </w:p>
     <w:p>
       <w:pPr>
@@ -4202,6 +4223,7 @@
           <w:sz w:val="22"/>
           <w:szCs w:val="22"/>
         </w:rPr>
+        <w:lastRenderedPageBreak/>
         <w:t xml:space="preserve">[Step </w:t>
       </w:r>
       <w:r>
@@ -4378,7 +4400,6 @@
           <w:sz w:val="22"/>
           <w:szCs w:val="22"/>
         </w:rPr>
-        <w:lastRenderedPageBreak/>
         <w:t xml:space="preserve">them in the </w:t>
       </w:r>
       <w:r>
@@ -4397,8 +4418,6 @@
         </w:rPr>
         <w:t>fields</w:t>
       </w:r>
-      <w:bookmarkStart w:id="0" w:name="_GoBack"/>
-      <w:bookmarkEnd w:id="0"/>
       <w:r>
         <w:rPr>
           <w:rFonts w:asciiTheme="minorHAnsi" w:hAnsiTheme="minorHAnsi"/>

</xml_diff>

<commit_message>
modify according to prof. wu's suggestion
</commit_message>
<xml_diff>
--- a/2016_fall_lab4_material/lab4_handout_fall2016.docx
+++ b/2016_fall_lab4_material/lab4_handout_fall2016.docx
@@ -1434,6 +1434,7 @@
         </w:rPr>
         <w:t xml:space="preserve">Fig. </w:t>
       </w:r>
+      <w:proofErr w:type="gramStart"/>
       <w:r>
         <w:rPr>
           <w:rFonts w:asciiTheme="minorHAnsi" w:eastAsia="Arial Unicode MS" w:hAnsiTheme="minorHAnsi" w:cs="Arial Unicode MS"/>
@@ -1471,7 +1472,21 @@
           <w:u w:color="217328"/>
           <w:lang w:eastAsia="zh-CN"/>
         </w:rPr>
-        <w:t>After clicking “Update”</w:t>
+        <w:t>After</w:t>
+      </w:r>
+      <w:proofErr w:type="gramEnd"/>
+      <w:r>
+        <w:rPr>
+          <w:rFonts w:asciiTheme="minorHAnsi" w:eastAsia="Arial Unicode MS" w:hAnsiTheme="minorHAnsi" w:cs="Arial Unicode MS"/>
+          <w:b/>
+          <w:bCs/>
+          <w:kern w:val="0"/>
+          <w:sz w:val="22"/>
+          <w:szCs w:val="22"/>
+          <w:u w:color="217328"/>
+          <w:lang w:eastAsia="zh-CN"/>
+        </w:rPr>
+        <w:t xml:space="preserve"> clicking “Update”</w:t>
       </w:r>
     </w:p>
     <w:p>
@@ -2588,7 +2603,29 @@
           <w:lang w:eastAsia="zh-CN"/>
         </w:rPr>
         <w:tab/>
-        <w:t>id int NOT NULL,</w:t>
+        <w:t xml:space="preserve">id </w:t>
+      </w:r>
+      <w:proofErr w:type="spellStart"/>
+      <w:r>
+        <w:rPr>
+          <w:rFonts w:asciiTheme="minorHAnsi" w:eastAsia="宋体" w:hAnsiTheme="minorHAnsi"/>
+          <w:kern w:val="0"/>
+          <w:sz w:val="22"/>
+          <w:szCs w:val="22"/>
+          <w:lang w:eastAsia="zh-CN"/>
+        </w:rPr>
+        <w:t>int</w:t>
+      </w:r>
+      <w:proofErr w:type="spellEnd"/>
+      <w:r>
+        <w:rPr>
+          <w:rFonts w:asciiTheme="minorHAnsi" w:eastAsia="宋体" w:hAnsiTheme="minorHAnsi"/>
+          <w:kern w:val="0"/>
+          <w:sz w:val="22"/>
+          <w:szCs w:val="22"/>
+          <w:lang w:eastAsia="zh-CN"/>
+        </w:rPr>
+        <w:t xml:space="preserve"> NOT NULL,</w:t>
       </w:r>
     </w:p>
     <w:p>
@@ -2629,7 +2666,41 @@
           <w:szCs w:val="22"/>
           <w:lang w:eastAsia="zh-CN"/>
         </w:rPr>
-        <w:t>title varchar(20) NOT NULL,</w:t>
+        <w:t xml:space="preserve">title </w:t>
+      </w:r>
+      <w:proofErr w:type="spellStart"/>
+      <w:proofErr w:type="gramStart"/>
+      <w:r>
+        <w:rPr>
+          <w:rFonts w:asciiTheme="minorHAnsi" w:eastAsia="宋体" w:hAnsiTheme="minorHAnsi"/>
+          <w:kern w:val="0"/>
+          <w:sz w:val="22"/>
+          <w:szCs w:val="22"/>
+          <w:lang w:eastAsia="zh-CN"/>
+        </w:rPr>
+        <w:t>varchar</w:t>
+      </w:r>
+      <w:proofErr w:type="spellEnd"/>
+      <w:r>
+        <w:rPr>
+          <w:rFonts w:asciiTheme="minorHAnsi" w:eastAsia="宋体" w:hAnsiTheme="minorHAnsi"/>
+          <w:kern w:val="0"/>
+          <w:sz w:val="22"/>
+          <w:szCs w:val="22"/>
+          <w:lang w:eastAsia="zh-CN"/>
+        </w:rPr>
+        <w:t>(</w:t>
+      </w:r>
+      <w:proofErr w:type="gramEnd"/>
+      <w:r>
+        <w:rPr>
+          <w:rFonts w:asciiTheme="minorHAnsi" w:eastAsia="宋体" w:hAnsiTheme="minorHAnsi"/>
+          <w:kern w:val="0"/>
+          <w:sz w:val="22"/>
+          <w:szCs w:val="22"/>
+          <w:lang w:eastAsia="zh-CN"/>
+        </w:rPr>
+        <w:t>20) NOT NULL,</w:t>
       </w:r>
     </w:p>
     <w:p>
@@ -2651,7 +2722,29 @@
           <w:lang w:eastAsia="zh-CN"/>
         </w:rPr>
         <w:tab/>
-        <w:t>content longtext,</w:t>
+        <w:t xml:space="preserve">content </w:t>
+      </w:r>
+      <w:proofErr w:type="spellStart"/>
+      <w:r>
+        <w:rPr>
+          <w:rFonts w:asciiTheme="minorHAnsi" w:eastAsia="宋体" w:hAnsiTheme="minorHAnsi"/>
+          <w:kern w:val="0"/>
+          <w:sz w:val="22"/>
+          <w:szCs w:val="22"/>
+          <w:lang w:eastAsia="zh-CN"/>
+        </w:rPr>
+        <w:t>longtext</w:t>
+      </w:r>
+      <w:proofErr w:type="spellEnd"/>
+      <w:r>
+        <w:rPr>
+          <w:rFonts w:asciiTheme="minorHAnsi" w:eastAsia="宋体" w:hAnsiTheme="minorHAnsi"/>
+          <w:kern w:val="0"/>
+          <w:sz w:val="22"/>
+          <w:szCs w:val="22"/>
+          <w:lang w:eastAsia="zh-CN"/>
+        </w:rPr>
+        <w:t>,</w:t>
       </w:r>
     </w:p>
     <w:p>
@@ -2726,7 +2819,29 @@
           <w:szCs w:val="22"/>
           <w:lang w:eastAsia="zh-CN"/>
         </w:rPr>
-        <w:t xml:space="preserve">INSERT INTO notes( id, title, content ) </w:t>
+        <w:t xml:space="preserve">INSERT INTO </w:t>
+      </w:r>
+      <w:proofErr w:type="gramStart"/>
+      <w:r>
+        <w:rPr>
+          <w:rFonts w:asciiTheme="minorHAnsi" w:eastAsia="宋体" w:hAnsiTheme="minorHAnsi"/>
+          <w:kern w:val="0"/>
+          <w:sz w:val="22"/>
+          <w:szCs w:val="22"/>
+          <w:lang w:eastAsia="zh-CN"/>
+        </w:rPr>
+        <w:t>notes( id</w:t>
+      </w:r>
+      <w:proofErr w:type="gramEnd"/>
+      <w:r>
+        <w:rPr>
+          <w:rFonts w:asciiTheme="minorHAnsi" w:eastAsia="宋体" w:hAnsiTheme="minorHAnsi"/>
+          <w:kern w:val="0"/>
+          <w:sz w:val="22"/>
+          <w:szCs w:val="22"/>
+          <w:lang w:eastAsia="zh-CN"/>
+        </w:rPr>
+        <w:t xml:space="preserve">, title, content ) </w:t>
       </w:r>
     </w:p>
     <w:p>
@@ -2760,15 +2875,27 @@
           <w:lang w:eastAsia="zh-CN"/>
         </w:rPr>
       </w:pPr>
-      <w:r>
-        <w:rPr>
-          <w:rFonts w:asciiTheme="minorHAnsi" w:eastAsia="宋体" w:hAnsiTheme="minorHAnsi"/>
-          <w:kern w:val="0"/>
-          <w:sz w:val="22"/>
-          <w:szCs w:val="22"/>
-          <w:lang w:eastAsia="zh-CN"/>
-        </w:rPr>
-        <w:t>1,  'Title 1',  'A short conte</w:t>
+      <w:proofErr w:type="gramStart"/>
+      <w:r>
+        <w:rPr>
+          <w:rFonts w:asciiTheme="minorHAnsi" w:eastAsia="宋体" w:hAnsiTheme="minorHAnsi"/>
+          <w:kern w:val="0"/>
+          <w:sz w:val="22"/>
+          <w:szCs w:val="22"/>
+          <w:lang w:eastAsia="zh-CN"/>
+        </w:rPr>
+        <w:t>1,  '</w:t>
+      </w:r>
+      <w:proofErr w:type="gramEnd"/>
+      <w:r>
+        <w:rPr>
+          <w:rFonts w:asciiTheme="minorHAnsi" w:eastAsia="宋体" w:hAnsiTheme="minorHAnsi"/>
+          <w:kern w:val="0"/>
+          <w:sz w:val="22"/>
+          <w:szCs w:val="22"/>
+          <w:lang w:eastAsia="zh-CN"/>
+        </w:rPr>
+        <w:t>Title 1',  'A short conte</w:t>
       </w:r>
       <w:r>
         <w:rPr>
@@ -2950,17 +3077,39 @@
           <w:szCs w:val="22"/>
           <w:lang w:eastAsia="zh-CN"/>
         </w:rPr>
-        <w:t xml:space="preserve">styl.css, and the jQuery library file have been </w:t>
-      </w:r>
-      <w:r>
-        <w:rPr>
-          <w:rFonts w:asciiTheme="minorHAnsi" w:eastAsia="宋体" w:hAnsiTheme="minorHAnsi"/>
-          <w:kern w:val="0"/>
-          <w:sz w:val="22"/>
-          <w:szCs w:val="22"/>
-          <w:lang w:eastAsia="zh-CN"/>
-        </w:rPr>
-        <w:t xml:space="preserve"> provided </w:t>
+        <w:t xml:space="preserve">styl.css, and the jQuery library file have </w:t>
+      </w:r>
+      <w:proofErr w:type="gramStart"/>
+      <w:r>
+        <w:rPr>
+          <w:rFonts w:asciiTheme="minorHAnsi" w:eastAsia="宋体" w:hAnsiTheme="minorHAnsi"/>
+          <w:kern w:val="0"/>
+          <w:sz w:val="22"/>
+          <w:szCs w:val="22"/>
+          <w:lang w:eastAsia="zh-CN"/>
+        </w:rPr>
+        <w:t xml:space="preserve">been </w:t>
+      </w:r>
+      <w:r>
+        <w:rPr>
+          <w:rFonts w:asciiTheme="minorHAnsi" w:eastAsia="宋体" w:hAnsiTheme="minorHAnsi"/>
+          <w:kern w:val="0"/>
+          <w:sz w:val="22"/>
+          <w:szCs w:val="22"/>
+          <w:lang w:eastAsia="zh-CN"/>
+        </w:rPr>
+        <w:t xml:space="preserve"> provided</w:t>
+      </w:r>
+      <w:proofErr w:type="gramEnd"/>
+      <w:r>
+        <w:rPr>
+          <w:rFonts w:asciiTheme="minorHAnsi" w:eastAsia="宋体" w:hAnsiTheme="minorHAnsi"/>
+          <w:kern w:val="0"/>
+          <w:sz w:val="22"/>
+          <w:szCs w:val="22"/>
+          <w:lang w:eastAsia="zh-CN"/>
+        </w:rPr>
+        <w:t xml:space="preserve"> </w:t>
       </w:r>
       <w:r>
         <w:rPr>
@@ -3219,6 +3368,7 @@
         </w:rPr>
         <w:t>2</w:t>
       </w:r>
+      <w:proofErr w:type="gramStart"/>
       <w:r>
         <w:rPr>
           <w:rFonts w:asciiTheme="minorHAnsi" w:eastAsia="宋体" w:hAnsiTheme="minorHAnsi"/>
@@ -3251,113 +3401,148 @@
       </w:r>
       <w:r>
         <w:rPr>
-          <w:rFonts w:asciiTheme="minorHAnsi" w:hAnsiTheme="minorHAnsi"/>
-          <w:sz w:val="22"/>
-          <w:szCs w:val="22"/>
-        </w:rPr>
-        <w:t>Read carefully all the PHP files and i</w:t>
-      </w:r>
-      <w:r>
-        <w:rPr>
-          <w:rFonts w:asciiTheme="minorHAnsi" w:hAnsiTheme="minorHAnsi"/>
-          <w:sz w:val="22"/>
-          <w:szCs w:val="22"/>
-        </w:rPr>
-        <w:t>ndex.html</w:t>
-      </w:r>
-      <w:r>
-        <w:rPr>
-          <w:rFonts w:asciiTheme="minorHAnsi" w:hAnsiTheme="minorHAnsi"/>
-          <w:sz w:val="22"/>
-          <w:szCs w:val="22"/>
-        </w:rPr>
-        <w:t xml:space="preserve"> provided, and the skeleton implementation in </w:t>
-      </w:r>
-      <w:r>
-        <w:rPr>
-          <w:rFonts w:asciiTheme="minorHAnsi" w:hAnsiTheme="minorHAnsi"/>
-          <w:b/>
-          <w:sz w:val="22"/>
-          <w:szCs w:val="22"/>
+          <w:rFonts w:asciiTheme="minorHAnsi" w:eastAsia="Arial Unicode MS" w:hAnsiTheme="minorHAnsi" w:cs="Helvetica"/>
+          <w:color w:val="auto"/>
+          <w:kern w:val="0"/>
+          <w:sz w:val="22"/>
+          <w:szCs w:val="22"/>
+          <w:lang w:val="en-GB" w:eastAsia="zh-CN"/>
+        </w:rPr>
+        <w:t>Read</w:t>
+      </w:r>
+      <w:proofErr w:type="gramEnd"/>
+      <w:r>
+        <w:rPr>
+          <w:rFonts w:asciiTheme="minorHAnsi" w:eastAsia="Arial Unicode MS" w:hAnsiTheme="minorHAnsi" w:cs="Helvetica"/>
+          <w:color w:val="auto"/>
+          <w:kern w:val="0"/>
+          <w:sz w:val="22"/>
+          <w:szCs w:val="22"/>
+          <w:lang w:val="en-GB" w:eastAsia="zh-CN"/>
+        </w:rPr>
+        <w:t xml:space="preserve"> carefully all the PHP files and index.html provided, and the skeleton implementation in </w:t>
+      </w:r>
+      <w:r>
+        <w:rPr>
+          <w:rFonts w:asciiTheme="minorHAnsi" w:eastAsia="Arial Unicode MS" w:hAnsiTheme="minorHAnsi" w:cs="Helvetica"/>
+          <w:b/>
+          <w:bCs/>
+          <w:color w:val="auto"/>
+          <w:kern w:val="0"/>
+          <w:sz w:val="22"/>
+          <w:szCs w:val="22"/>
+          <w:lang w:val="en-GB" w:eastAsia="zh-CN"/>
         </w:rPr>
         <w:t>script.js</w:t>
       </w:r>
       <w:r>
         <w:rPr>
-          <w:rFonts w:asciiTheme="minorHAnsi" w:hAnsiTheme="minorHAnsi"/>
-          <w:sz w:val="22"/>
-          <w:szCs w:val="22"/>
-        </w:rPr>
-        <w:t>, to</w:t>
-      </w:r>
-      <w:r>
-        <w:rPr>
-          <w:rFonts w:asciiTheme="minorHAnsi" w:hAnsiTheme="minorHAnsi"/>
-          <w:sz w:val="22"/>
-          <w:szCs w:val="22"/>
-        </w:rPr>
-        <w:t xml:space="preserve"> </w:t>
-      </w:r>
-      <w:r>
-        <w:rPr>
-          <w:rFonts w:asciiTheme="minorHAnsi" w:hAnsiTheme="minorHAnsi"/>
-          <w:sz w:val="22"/>
-          <w:szCs w:val="22"/>
-        </w:rPr>
-        <w:t xml:space="preserve">understand the </w:t>
-      </w:r>
-      <w:r>
-        <w:rPr>
-          <w:rFonts w:asciiTheme="minorHAnsi" w:hAnsiTheme="minorHAnsi"/>
-          <w:sz w:val="22"/>
-          <w:szCs w:val="22"/>
-        </w:rPr>
-        <w:t xml:space="preserve">program </w:t>
-      </w:r>
-      <w:r>
-        <w:rPr>
-          <w:rFonts w:asciiTheme="minorHAnsi" w:hAnsiTheme="minorHAnsi"/>
-          <w:sz w:val="22"/>
-          <w:szCs w:val="22"/>
-        </w:rPr>
-        <w:t xml:space="preserve">workflow. </w:t>
-      </w:r>
-      <w:r>
-        <w:rPr>
-          <w:rFonts w:asciiTheme="minorHAnsi" w:hAnsiTheme="minorHAnsi"/>
-          <w:sz w:val="22"/>
-          <w:szCs w:val="22"/>
-        </w:rPr>
-        <w:t>Please change the “username”, “pwd” and “dbname” in all the 3 PHP files to your own CS account name, CS password and CS database name.</w:t>
+          <w:rFonts w:asciiTheme="minorHAnsi" w:eastAsia="Arial Unicode MS" w:hAnsiTheme="minorHAnsi" w:cs="Helvetica"/>
+          <w:color w:val="auto"/>
+          <w:kern w:val="0"/>
+          <w:sz w:val="22"/>
+          <w:szCs w:val="22"/>
+          <w:lang w:val="en-GB" w:eastAsia="zh-CN"/>
+        </w:rPr>
+        <w:t>, to understand the program workflow. Please change “username”, “</w:t>
+      </w:r>
+      <w:proofErr w:type="spellStart"/>
+      <w:r>
+        <w:rPr>
+          <w:rFonts w:asciiTheme="minorHAnsi" w:eastAsia="Arial Unicode MS" w:hAnsiTheme="minorHAnsi" w:cs="Helvetica"/>
+          <w:color w:val="auto"/>
+          <w:kern w:val="0"/>
+          <w:sz w:val="22"/>
+          <w:szCs w:val="22"/>
+          <w:lang w:val="en-GB" w:eastAsia="zh-CN"/>
+        </w:rPr>
+        <w:t>pwd</w:t>
+      </w:r>
+      <w:proofErr w:type="spellEnd"/>
+      <w:r>
+        <w:rPr>
+          <w:rFonts w:asciiTheme="minorHAnsi" w:eastAsia="Arial Unicode MS" w:hAnsiTheme="minorHAnsi" w:cs="Helvetica"/>
+          <w:color w:val="auto"/>
+          <w:kern w:val="0"/>
+          <w:sz w:val="22"/>
+          <w:szCs w:val="22"/>
+          <w:lang w:val="en-GB" w:eastAsia="zh-CN"/>
+        </w:rPr>
+        <w:t>” and “</w:t>
+      </w:r>
+      <w:proofErr w:type="spellStart"/>
+      <w:r>
+        <w:rPr>
+          <w:rFonts w:asciiTheme="minorHAnsi" w:eastAsia="Arial Unicode MS" w:hAnsiTheme="minorHAnsi" w:cs="Helvetica"/>
+          <w:color w:val="auto"/>
+          <w:kern w:val="0"/>
+          <w:sz w:val="22"/>
+          <w:szCs w:val="22"/>
+          <w:lang w:val="en-GB" w:eastAsia="zh-CN"/>
+        </w:rPr>
+        <w:t>d</w:t>
       </w:r>
       <w:bookmarkStart w:id="0" w:name="_GoBack"/>
       <w:bookmarkEnd w:id="0"/>
-    </w:p>
-    <w:p>
-      <w:pPr>
-        <w:rPr>
-          <w:rFonts w:asciiTheme="minorHAnsi" w:hAnsiTheme="minorHAnsi"/>
-          <w:sz w:val="22"/>
-          <w:szCs w:val="22"/>
-        </w:rPr>
-      </w:pPr>
-    </w:p>
-    <w:p>
-      <w:pPr>
-        <w:rPr>
-          <w:rFonts w:asciiTheme="minorHAnsi" w:hAnsiTheme="minorHAnsi"/>
-          <w:sz w:val="22"/>
-          <w:szCs w:val="22"/>
-        </w:rPr>
-      </w:pPr>
-      <w:r>
-        <w:rPr>
-          <w:rFonts w:asciiTheme="minorHAnsi" w:hAnsiTheme="minorHAnsi"/>
-          <w:b/>
-          <w:sz w:val="22"/>
-          <w:szCs w:val="22"/>
-        </w:rPr>
-        <w:t>[Step 3]</w:t>
+      <w:r>
+        <w:rPr>
+          <w:rFonts w:asciiTheme="minorHAnsi" w:eastAsia="Arial Unicode MS" w:hAnsiTheme="minorHAnsi" w:cs="Helvetica"/>
+          <w:color w:val="auto"/>
+          <w:kern w:val="0"/>
+          <w:sz w:val="22"/>
+          <w:szCs w:val="22"/>
+          <w:lang w:val="en-GB" w:eastAsia="zh-CN"/>
+        </w:rPr>
+        <w:t>bname</w:t>
+      </w:r>
+      <w:proofErr w:type="spellEnd"/>
+      <w:r>
+        <w:rPr>
+          <w:rFonts w:asciiTheme="minorHAnsi" w:eastAsia="Arial Unicode MS" w:hAnsiTheme="minorHAnsi" w:cs="Helvetica"/>
+          <w:color w:val="auto"/>
+          <w:kern w:val="0"/>
+          <w:sz w:val="22"/>
+          <w:szCs w:val="22"/>
+          <w:lang w:val="en-GB" w:eastAsia="zh-CN"/>
+        </w:rPr>
+        <w:t>” in all the 3 PHP files to your own account name, password and database name in the SQL server.</w:t>
+      </w:r>
+    </w:p>
+    <w:p>
+      <w:pPr>
+        <w:rPr>
+          <w:rFonts w:asciiTheme="minorHAnsi" w:hAnsiTheme="minorHAnsi"/>
+          <w:sz w:val="22"/>
+          <w:szCs w:val="22"/>
+        </w:rPr>
+      </w:pPr>
+    </w:p>
+    <w:p>
+      <w:pPr>
+        <w:rPr>
+          <w:rFonts w:asciiTheme="minorHAnsi" w:hAnsiTheme="minorHAnsi"/>
+          <w:sz w:val="22"/>
+          <w:szCs w:val="22"/>
+        </w:rPr>
+      </w:pPr>
+      <w:r>
+        <w:rPr>
+          <w:rFonts w:asciiTheme="minorHAnsi" w:hAnsiTheme="minorHAnsi"/>
+          <w:b/>
+          <w:sz w:val="22"/>
+          <w:szCs w:val="22"/>
+        </w:rPr>
+        <w:t>[Step 3</w:t>
+      </w:r>
+      <w:proofErr w:type="gramStart"/>
+      <w:r>
+        <w:rPr>
+          <w:rFonts w:asciiTheme="minorHAnsi" w:hAnsiTheme="minorHAnsi"/>
+          <w:b/>
+          <w:sz w:val="22"/>
+          <w:szCs w:val="22"/>
+        </w:rPr>
+        <w:t>]</w:t>
       </w:r>
       <w:r>
         <w:rPr>
@@ -3383,6 +3568,7 @@
         </w:rPr>
         <w:t>In</w:t>
       </w:r>
+      <w:proofErr w:type="gramEnd"/>
       <w:r>
         <w:rPr>
           <w:rFonts w:asciiTheme="minorHAnsi" w:hAnsiTheme="minorHAnsi"/>
@@ -3434,14 +3620,25 @@
         </w:rPr>
         <w:t xml:space="preserve">calls </w:t>
       </w:r>
-      <w:r>
-        <w:rPr>
-          <w:rFonts w:asciiTheme="minorHAnsi" w:hAnsiTheme="minorHAnsi"/>
-          <w:b/>
-          <w:sz w:val="22"/>
-          <w:szCs w:val="22"/>
-        </w:rPr>
-        <w:t>loadAllNotes()</w:t>
+      <w:proofErr w:type="spellStart"/>
+      <w:r>
+        <w:rPr>
+          <w:rFonts w:asciiTheme="minorHAnsi" w:hAnsiTheme="minorHAnsi"/>
+          <w:b/>
+          <w:sz w:val="22"/>
+          <w:szCs w:val="22"/>
+        </w:rPr>
+        <w:t>loadAllNotes</w:t>
+      </w:r>
+      <w:proofErr w:type="spellEnd"/>
+      <w:r>
+        <w:rPr>
+          <w:rFonts w:asciiTheme="minorHAnsi" w:hAnsiTheme="minorHAnsi"/>
+          <w:b/>
+          <w:sz w:val="22"/>
+          <w:szCs w:val="22"/>
+        </w:rPr>
+        <w:t>()</w:t>
       </w:r>
       <w:r>
         <w:rPr>
@@ -3603,22 +3800,62 @@
         </w:rPr>
         <w:t xml:space="preserve">In </w:t>
       </w:r>
-      <w:r>
-        <w:rPr>
-          <w:rFonts w:asciiTheme="minorHAnsi" w:hAnsiTheme="minorHAnsi"/>
-          <w:b/>
-          <w:sz w:val="22"/>
-          <w:szCs w:val="22"/>
-        </w:rPr>
-        <w:t>loadAllNotes(),</w:t>
-      </w:r>
-      <w:r>
-        <w:rPr>
-          <w:rFonts w:asciiTheme="minorHAnsi" w:hAnsiTheme="minorHAnsi"/>
-          <w:sz w:val="22"/>
-          <w:szCs w:val="22"/>
-        </w:rPr>
-        <w:t xml:space="preserve"> we use $.getJSON to retrieve all notes from the server side in a JSON string, sort the notes according to alphabetic order of the titles, and display each note as a list item in the notes list. Note that in this lab exercise, when we order the titles in alphabetic order, we </w:t>
+      <w:proofErr w:type="spellStart"/>
+      <w:proofErr w:type="gramStart"/>
+      <w:r>
+        <w:rPr>
+          <w:rFonts w:asciiTheme="minorHAnsi" w:hAnsiTheme="minorHAnsi"/>
+          <w:b/>
+          <w:sz w:val="22"/>
+          <w:szCs w:val="22"/>
+        </w:rPr>
+        <w:t>loadAllNotes</w:t>
+      </w:r>
+      <w:proofErr w:type="spellEnd"/>
+      <w:r>
+        <w:rPr>
+          <w:rFonts w:asciiTheme="minorHAnsi" w:hAnsiTheme="minorHAnsi"/>
+          <w:b/>
+          <w:sz w:val="22"/>
+          <w:szCs w:val="22"/>
+        </w:rPr>
+        <w:t>(</w:t>
+      </w:r>
+      <w:proofErr w:type="gramEnd"/>
+      <w:r>
+        <w:rPr>
+          <w:rFonts w:asciiTheme="minorHAnsi" w:hAnsiTheme="minorHAnsi"/>
+          <w:b/>
+          <w:sz w:val="22"/>
+          <w:szCs w:val="22"/>
+        </w:rPr>
+        <w:t>),</w:t>
+      </w:r>
+      <w:r>
+        <w:rPr>
+          <w:rFonts w:asciiTheme="minorHAnsi" w:hAnsiTheme="minorHAnsi"/>
+          <w:sz w:val="22"/>
+          <w:szCs w:val="22"/>
+        </w:rPr>
+        <w:t xml:space="preserve"> we use $.</w:t>
+      </w:r>
+      <w:proofErr w:type="spellStart"/>
+      <w:r>
+        <w:rPr>
+          <w:rFonts w:asciiTheme="minorHAnsi" w:hAnsiTheme="minorHAnsi"/>
+          <w:sz w:val="22"/>
+          <w:szCs w:val="22"/>
+        </w:rPr>
+        <w:t>getJSON</w:t>
+      </w:r>
+      <w:proofErr w:type="spellEnd"/>
+      <w:r>
+        <w:rPr>
+          <w:rFonts w:asciiTheme="minorHAnsi" w:hAnsiTheme="minorHAnsi"/>
+          <w:sz w:val="22"/>
+          <w:szCs w:val="22"/>
+        </w:rPr>
+        <w:t xml:space="preserve"> to retrieve all notes from the server side in a JSON string, sort the notes according to alphabetic order of the titles, and display each note as a list item in the notes list. Note that in this lab exercise, when we order the titles in alphabetic order, we </w:t>
       </w:r>
       <w:r>
         <w:rPr>
@@ -3943,14 +4180,36 @@
         </w:rPr>
         <w:t xml:space="preserve">, </w:t>
       </w:r>
-      <w:r>
-        <w:rPr>
-          <w:rFonts w:asciiTheme="minorHAnsi" w:hAnsiTheme="minorHAnsi"/>
-          <w:b/>
-          <w:sz w:val="22"/>
-          <w:szCs w:val="22"/>
-        </w:rPr>
-        <w:t>saveNewNote()</w:t>
+      <w:proofErr w:type="spellStart"/>
+      <w:proofErr w:type="gramStart"/>
+      <w:r>
+        <w:rPr>
+          <w:rFonts w:asciiTheme="minorHAnsi" w:hAnsiTheme="minorHAnsi"/>
+          <w:b/>
+          <w:sz w:val="22"/>
+          <w:szCs w:val="22"/>
+        </w:rPr>
+        <w:t>saveNewNote</w:t>
+      </w:r>
+      <w:proofErr w:type="spellEnd"/>
+      <w:r>
+        <w:rPr>
+          <w:rFonts w:asciiTheme="minorHAnsi" w:hAnsiTheme="minorHAnsi"/>
+          <w:b/>
+          <w:sz w:val="22"/>
+          <w:szCs w:val="22"/>
+        </w:rPr>
+        <w:t>(</w:t>
+      </w:r>
+      <w:proofErr w:type="gramEnd"/>
+      <w:r>
+        <w:rPr>
+          <w:rFonts w:asciiTheme="minorHAnsi" w:hAnsiTheme="minorHAnsi"/>
+          <w:b/>
+          <w:sz w:val="22"/>
+          <w:szCs w:val="22"/>
+        </w:rPr>
+        <w:t>)</w:t>
       </w:r>
       <w:r>
         <w:rPr>
@@ -3976,14 +4235,36 @@
         </w:rPr>
         <w:t xml:space="preserve">. The </w:t>
       </w:r>
-      <w:r>
-        <w:rPr>
-          <w:rFonts w:asciiTheme="minorHAnsi" w:hAnsiTheme="minorHAnsi"/>
-          <w:b/>
-          <w:sz w:val="22"/>
-          <w:szCs w:val="22"/>
-        </w:rPr>
-        <w:t>saveNewNote()</w:t>
+      <w:proofErr w:type="spellStart"/>
+      <w:proofErr w:type="gramStart"/>
+      <w:r>
+        <w:rPr>
+          <w:rFonts w:asciiTheme="minorHAnsi" w:hAnsiTheme="minorHAnsi"/>
+          <w:b/>
+          <w:sz w:val="22"/>
+          <w:szCs w:val="22"/>
+        </w:rPr>
+        <w:t>saveNewNote</w:t>
+      </w:r>
+      <w:proofErr w:type="spellEnd"/>
+      <w:r>
+        <w:rPr>
+          <w:rFonts w:asciiTheme="minorHAnsi" w:hAnsiTheme="minorHAnsi"/>
+          <w:b/>
+          <w:sz w:val="22"/>
+          <w:szCs w:val="22"/>
+        </w:rPr>
+        <w:t>(</w:t>
+      </w:r>
+      <w:proofErr w:type="gramEnd"/>
+      <w:r>
+        <w:rPr>
+          <w:rFonts w:asciiTheme="minorHAnsi" w:hAnsiTheme="minorHAnsi"/>
+          <w:b/>
+          <w:sz w:val="22"/>
+          <w:szCs w:val="22"/>
+        </w:rPr>
+        <w:t>)</w:t>
       </w:r>
       <w:r>
         <w:rPr>
@@ -3993,6 +4274,7 @@
         </w:rPr>
         <w:t xml:space="preserve"> function contacts </w:t>
       </w:r>
+      <w:proofErr w:type="spellStart"/>
       <w:r>
         <w:rPr>
           <w:rFonts w:asciiTheme="minorHAnsi" w:hAnsiTheme="minorHAnsi"/>
@@ -4002,6 +4284,7 @@
         </w:rPr>
         <w:t>handleNewNote.php</w:t>
       </w:r>
+      <w:proofErr w:type="spellEnd"/>
       <w:r>
         <w:rPr>
           <w:rFonts w:asciiTheme="minorHAnsi" w:hAnsiTheme="minorHAnsi"/>
@@ -4156,14 +4439,36 @@
         </w:rPr>
         <w:t xml:space="preserve">in </w:t>
       </w:r>
-      <w:r>
-        <w:rPr>
-          <w:rFonts w:asciiTheme="minorHAnsi" w:hAnsiTheme="minorHAnsi"/>
-          <w:b/>
-          <w:sz w:val="22"/>
-          <w:szCs w:val="22"/>
-        </w:rPr>
-        <w:t>saveNewNote()</w:t>
+      <w:proofErr w:type="spellStart"/>
+      <w:proofErr w:type="gramStart"/>
+      <w:r>
+        <w:rPr>
+          <w:rFonts w:asciiTheme="minorHAnsi" w:hAnsiTheme="minorHAnsi"/>
+          <w:b/>
+          <w:sz w:val="22"/>
+          <w:szCs w:val="22"/>
+        </w:rPr>
+        <w:t>saveNewNote</w:t>
+      </w:r>
+      <w:proofErr w:type="spellEnd"/>
+      <w:r>
+        <w:rPr>
+          <w:rFonts w:asciiTheme="minorHAnsi" w:hAnsiTheme="minorHAnsi"/>
+          <w:b/>
+          <w:sz w:val="22"/>
+          <w:szCs w:val="22"/>
+        </w:rPr>
+        <w:t>(</w:t>
+      </w:r>
+      <w:proofErr w:type="gramEnd"/>
+      <w:r>
+        <w:rPr>
+          <w:rFonts w:asciiTheme="minorHAnsi" w:hAnsiTheme="minorHAnsi"/>
+          <w:b/>
+          <w:sz w:val="22"/>
+          <w:szCs w:val="22"/>
+        </w:rPr>
+        <w:t>)</w:t>
       </w:r>
       <w:r>
         <w:rPr>
@@ -4292,6 +4597,8 @@
         </w:rPr>
         <w:t xml:space="preserve"> Notes”, </w:t>
       </w:r>
+      <w:proofErr w:type="spellStart"/>
+      <w:proofErr w:type="gramStart"/>
       <w:r>
         <w:rPr>
           <w:rFonts w:asciiTheme="minorHAnsi" w:hAnsiTheme="minorHAnsi"/>
@@ -4317,7 +4624,27 @@
           <w:sz w:val="22"/>
           <w:szCs w:val="22"/>
         </w:rPr>
-        <w:t>Update()</w:t>
+        <w:t>Update</w:t>
+      </w:r>
+      <w:proofErr w:type="spellEnd"/>
+      <w:r>
+        <w:rPr>
+          <w:rFonts w:asciiTheme="minorHAnsi" w:hAnsiTheme="minorHAnsi"/>
+          <w:b/>
+          <w:sz w:val="22"/>
+          <w:szCs w:val="22"/>
+        </w:rPr>
+        <w:t>(</w:t>
+      </w:r>
+      <w:proofErr w:type="gramEnd"/>
+      <w:r>
+        <w:rPr>
+          <w:rFonts w:asciiTheme="minorHAnsi" w:hAnsiTheme="minorHAnsi"/>
+          <w:b/>
+          <w:sz w:val="22"/>
+          <w:szCs w:val="22"/>
+        </w:rPr>
+        <w:t>)</w:t>
       </w:r>
       <w:r>
         <w:rPr>
@@ -4335,6 +4662,8 @@
         </w:rPr>
         <w:t xml:space="preserve">In </w:t>
       </w:r>
+      <w:proofErr w:type="spellStart"/>
+      <w:proofErr w:type="gramStart"/>
       <w:r>
         <w:rPr>
           <w:rFonts w:asciiTheme="minorHAnsi" w:hAnsiTheme="minorHAnsi"/>
@@ -4360,7 +4689,27 @@
           <w:sz w:val="22"/>
           <w:szCs w:val="22"/>
         </w:rPr>
-        <w:t>Update()</w:t>
+        <w:t>Update</w:t>
+      </w:r>
+      <w:proofErr w:type="spellEnd"/>
+      <w:r>
+        <w:rPr>
+          <w:rFonts w:asciiTheme="minorHAnsi" w:hAnsiTheme="minorHAnsi"/>
+          <w:b/>
+          <w:sz w:val="22"/>
+          <w:szCs w:val="22"/>
+        </w:rPr>
+        <w:t>(</w:t>
+      </w:r>
+      <w:proofErr w:type="gramEnd"/>
+      <w:r>
+        <w:rPr>
+          <w:rFonts w:asciiTheme="minorHAnsi" w:hAnsiTheme="minorHAnsi"/>
+          <w:b/>
+          <w:sz w:val="22"/>
+          <w:szCs w:val="22"/>
+        </w:rPr>
+        <w:t>)</w:t>
       </w:r>
       <w:r>
         <w:rPr>
@@ -4532,6 +4881,7 @@
         </w:rPr>
         <w:t xml:space="preserve"> marked in </w:t>
       </w:r>
+      <w:proofErr w:type="spellStart"/>
       <w:r>
         <w:rPr>
           <w:rFonts w:asciiTheme="minorHAnsi" w:hAnsiTheme="minorHAnsi"/>
@@ -4559,6 +4909,7 @@
         </w:rPr>
         <w:t>Update</w:t>
       </w:r>
+      <w:proofErr w:type="spellEnd"/>
       <w:r>
         <w:rPr>
           <w:rFonts w:asciiTheme="minorHAnsi" w:hAnsiTheme="minorHAnsi"/>
@@ -4738,14 +5089,36 @@
         </w:rPr>
         <w:t xml:space="preserve">, the </w:t>
       </w:r>
-      <w:r>
-        <w:rPr>
-          <w:rFonts w:asciiTheme="minorHAnsi" w:hAnsiTheme="minorHAnsi"/>
-          <w:b/>
-          <w:sz w:val="22"/>
-          <w:szCs w:val="22"/>
-        </w:rPr>
-        <w:t>updateNote()</w:t>
+      <w:proofErr w:type="spellStart"/>
+      <w:proofErr w:type="gramStart"/>
+      <w:r>
+        <w:rPr>
+          <w:rFonts w:asciiTheme="minorHAnsi" w:hAnsiTheme="minorHAnsi"/>
+          <w:b/>
+          <w:sz w:val="22"/>
+          <w:szCs w:val="22"/>
+        </w:rPr>
+        <w:t>updateNote</w:t>
+      </w:r>
+      <w:proofErr w:type="spellEnd"/>
+      <w:r>
+        <w:rPr>
+          <w:rFonts w:asciiTheme="minorHAnsi" w:hAnsiTheme="minorHAnsi"/>
+          <w:b/>
+          <w:sz w:val="22"/>
+          <w:szCs w:val="22"/>
+        </w:rPr>
+        <w:t>(</w:t>
+      </w:r>
+      <w:proofErr w:type="gramEnd"/>
+      <w:r>
+        <w:rPr>
+          <w:rFonts w:asciiTheme="minorHAnsi" w:hAnsiTheme="minorHAnsi"/>
+          <w:b/>
+          <w:sz w:val="22"/>
+          <w:szCs w:val="22"/>
+        </w:rPr>
+        <w:t>)</w:t>
       </w:r>
       <w:r>
         <w:rPr>
@@ -4777,8 +5150,18 @@
           <w:sz w:val="22"/>
           <w:szCs w:val="22"/>
         </w:rPr>
-        <w:t xml:space="preserve"> by requesting handleUpdate.php</w:t>
-      </w:r>
+        <w:t xml:space="preserve"> by requesting </w:t>
+      </w:r>
+      <w:proofErr w:type="spellStart"/>
+      <w:r>
+        <w:rPr>
+          <w:rFonts w:asciiTheme="minorHAnsi" w:hAnsiTheme="minorHAnsi"/>
+          <w:sz w:val="22"/>
+          <w:szCs w:val="22"/>
+        </w:rPr>
+        <w:t>handleUpdate.php</w:t>
+      </w:r>
+      <w:proofErr w:type="spellEnd"/>
       <w:r>
         <w:rPr>
           <w:rFonts w:asciiTheme="minorHAnsi" w:hAnsiTheme="minorHAnsi"/>
@@ -4909,14 +5292,36 @@
         </w:rPr>
         <w:t xml:space="preserve"> marked in </w:t>
       </w:r>
-      <w:r>
-        <w:rPr>
-          <w:rFonts w:asciiTheme="minorHAnsi" w:hAnsiTheme="minorHAnsi"/>
-          <w:b/>
-          <w:sz w:val="22"/>
-          <w:szCs w:val="22"/>
-        </w:rPr>
-        <w:t>updateNote()</w:t>
+      <w:proofErr w:type="spellStart"/>
+      <w:proofErr w:type="gramStart"/>
+      <w:r>
+        <w:rPr>
+          <w:rFonts w:asciiTheme="minorHAnsi" w:hAnsiTheme="minorHAnsi"/>
+          <w:b/>
+          <w:sz w:val="22"/>
+          <w:szCs w:val="22"/>
+        </w:rPr>
+        <w:t>updateNote</w:t>
+      </w:r>
+      <w:proofErr w:type="spellEnd"/>
+      <w:r>
+        <w:rPr>
+          <w:rFonts w:asciiTheme="minorHAnsi" w:hAnsiTheme="minorHAnsi"/>
+          <w:b/>
+          <w:sz w:val="22"/>
+          <w:szCs w:val="22"/>
+        </w:rPr>
+        <w:t>(</w:t>
+      </w:r>
+      <w:proofErr w:type="gramEnd"/>
+      <w:r>
+        <w:rPr>
+          <w:rFonts w:asciiTheme="minorHAnsi" w:hAnsiTheme="minorHAnsi"/>
+          <w:b/>
+          <w:sz w:val="22"/>
+          <w:szCs w:val="22"/>
+        </w:rPr>
+        <w:t>)</w:t>
       </w:r>
       <w:r>
         <w:rPr>
@@ -5085,6 +5490,7 @@
         </w:rPr>
         <w:t xml:space="preserve">. Upload the following files to i.cs.hku.hk web server under </w:t>
       </w:r>
+      <w:proofErr w:type="spellStart"/>
       <w:r>
         <w:rPr>
           <w:rFonts w:asciiTheme="minorHAnsi" w:eastAsia="宋体" w:hAnsiTheme="minorHAnsi"/>
@@ -5097,6 +5503,7 @@
         </w:rPr>
         <w:t>public_html</w:t>
       </w:r>
+      <w:proofErr w:type="spellEnd"/>
       <w:r>
         <w:rPr>
           <w:rFonts w:asciiTheme="minorHAnsi" w:eastAsia="宋体" w:hAnsiTheme="minorHAnsi"/>
@@ -5185,6 +5592,7 @@
         </w:rPr>
         <w:t xml:space="preserve">script.js, </w:t>
       </w:r>
+      <w:proofErr w:type="spellStart"/>
       <w:r>
         <w:rPr>
           <w:rFonts w:asciiTheme="minorHAnsi" w:eastAsia="宋体" w:hAnsiTheme="minorHAnsi"/>
@@ -5205,8 +5613,21 @@
           <w:szCs w:val="22"/>
           <w:lang w:eastAsia="zh-CN"/>
         </w:rPr>
-        <w:t xml:space="preserve">.php, </w:t>
-      </w:r>
+        <w:t>.php</w:t>
+      </w:r>
+      <w:proofErr w:type="spellEnd"/>
+      <w:r>
+        <w:rPr>
+          <w:rFonts w:asciiTheme="minorHAnsi" w:eastAsia="宋体" w:hAnsiTheme="minorHAnsi"/>
+          <w:b/>
+          <w:kern w:val="0"/>
+          <w:sz w:val="22"/>
+          <w:szCs w:val="22"/>
+          <w:lang w:eastAsia="zh-CN"/>
+        </w:rPr>
+        <w:t xml:space="preserve">, </w:t>
+      </w:r>
+      <w:proofErr w:type="spellStart"/>
       <w:r>
         <w:rPr>
           <w:rFonts w:asciiTheme="minorHAnsi" w:eastAsia="宋体" w:hAnsiTheme="minorHAnsi"/>
@@ -5227,8 +5648,21 @@
           <w:szCs w:val="22"/>
           <w:lang w:eastAsia="zh-CN"/>
         </w:rPr>
-        <w:t xml:space="preserve">.php, </w:t>
-      </w:r>
+        <w:t>.php</w:t>
+      </w:r>
+      <w:proofErr w:type="spellEnd"/>
+      <w:r>
+        <w:rPr>
+          <w:rFonts w:asciiTheme="minorHAnsi" w:eastAsia="宋体" w:hAnsiTheme="minorHAnsi"/>
+          <w:b/>
+          <w:kern w:val="0"/>
+          <w:sz w:val="22"/>
+          <w:szCs w:val="22"/>
+          <w:lang w:eastAsia="zh-CN"/>
+        </w:rPr>
+        <w:t xml:space="preserve">, </w:t>
+      </w:r>
+      <w:proofErr w:type="spellStart"/>
       <w:r>
         <w:rPr>
           <w:rFonts w:asciiTheme="minorHAnsi" w:eastAsia="宋体" w:hAnsiTheme="minorHAnsi"/>
@@ -5249,7 +5683,19 @@
           <w:szCs w:val="22"/>
           <w:lang w:eastAsia="zh-CN"/>
         </w:rPr>
-        <w:t xml:space="preserve">.php, </w:t>
+        <w:t>.php</w:t>
+      </w:r>
+      <w:proofErr w:type="spellEnd"/>
+      <w:r>
+        <w:rPr>
+          <w:rFonts w:asciiTheme="minorHAnsi" w:eastAsia="宋体" w:hAnsiTheme="minorHAnsi"/>
+          <w:b/>
+          <w:kern w:val="0"/>
+          <w:sz w:val="22"/>
+          <w:szCs w:val="22"/>
+          <w:lang w:eastAsia="zh-CN"/>
+        </w:rPr>
+        <w:t xml:space="preserve">, </w:t>
       </w:r>
       <w:r>
         <w:rPr>

</xml_diff>